<commit_message>
Agrego actualizacion del reporte, y unos cammbio pequeños en Lexer_Analyzer
</commit_message>
<xml_diff>
--- a/AnalizadorLexico/unam.fi.compilers.g5.08/Analizador_Lexico.docx
+++ b/AnalizadorLexico/unam.fi.compilers.g5.08/Analizador_Lexico.docx
@@ -7,6 +7,9 @@
         <w:jc w:val="center"/>
       </w:pPr>
       <w:r>
+        <w:rPr>
+          <w:noProof/>
+        </w:rPr>
         <w:drawing>
           <wp:inline distT="0" distB="0" distL="0" distR="0" wp14:anchorId="2457FC05" wp14:editId="5E6C1E89">
             <wp:extent cx="1597306" cy="1597306"/>
@@ -141,9 +144,58 @@
           <w:sz w:val="24"/>
           <w:szCs w:val="24"/>
         </w:rPr>
-        <w:t>C</w:t>
-      </w:r>
-      <w:r>
+        <w:t>Compiladores</w:t>
+      </w:r>
+    </w:p>
+    <w:p>
+      <w:pPr>
+        <w:jc w:val="center"/>
+        <w:rPr>
+          <w:rFonts w:ascii="Arial" w:hAnsi="Arial" w:cs="Arial"/>
+          <w:b/>
+          <w:bCs/>
+          <w:sz w:val="36"/>
+          <w:szCs w:val="36"/>
+        </w:rPr>
+      </w:pPr>
+    </w:p>
+    <w:p>
+      <w:pPr>
+        <w:jc w:val="center"/>
+        <w:rPr>
+          <w:rFonts w:ascii="Arial" w:hAnsi="Arial" w:cs="Arial"/>
+          <w:b/>
+          <w:bCs/>
+          <w:sz w:val="36"/>
+          <w:szCs w:val="36"/>
+        </w:rPr>
+      </w:pPr>
+      <w:r>
+        <w:rPr>
+          <w:rFonts w:ascii="Arial" w:hAnsi="Arial" w:cs="Arial"/>
+          <w:b/>
+          <w:bCs/>
+          <w:sz w:val="36"/>
+          <w:szCs w:val="36"/>
+        </w:rPr>
+        <w:t>Analizador Léxico</w:t>
+      </w:r>
+    </w:p>
+    <w:p>
+      <w:pPr>
+        <w:jc w:val="center"/>
+        <w:rPr>
+          <w:rFonts w:ascii="Arial" w:hAnsi="Arial" w:cs="Arial"/>
+          <w:b/>
+          <w:bCs/>
+          <w:sz w:val="36"/>
+          <w:szCs w:val="36"/>
+        </w:rPr>
+      </w:pPr>
+    </w:p>
+    <w:p>
+      <w:pPr>
+        <w:jc w:val="center"/>
         <w:rPr>
           <w:rFonts w:ascii="Arial" w:hAnsi="Arial" w:cs="Arial"/>
           <w:b/>
@@ -151,58 +203,8 @@
           <w:sz w:val="24"/>
           <w:szCs w:val="24"/>
         </w:rPr>
-        <w:t>ompiladores</w:t>
-      </w:r>
-    </w:p>
-    <w:p>
-      <w:pPr>
-        <w:jc w:val="center"/>
-        <w:rPr>
-          <w:rFonts w:ascii="Arial" w:hAnsi="Arial" w:cs="Arial"/>
-          <w:b/>
-          <w:bCs/>
-          <w:sz w:val="36"/>
-          <w:szCs w:val="36"/>
-        </w:rPr>
-      </w:pPr>
-    </w:p>
-    <w:p>
-      <w:pPr>
-        <w:jc w:val="center"/>
-        <w:rPr>
-          <w:rFonts w:ascii="Arial" w:hAnsi="Arial" w:cs="Arial"/>
-          <w:b/>
-          <w:bCs/>
-          <w:sz w:val="36"/>
-          <w:szCs w:val="36"/>
-        </w:rPr>
-      </w:pPr>
-      <w:r>
-        <w:rPr>
-          <w:rFonts w:ascii="Arial" w:hAnsi="Arial" w:cs="Arial"/>
-          <w:b/>
-          <w:bCs/>
-          <w:sz w:val="36"/>
-          <w:szCs w:val="36"/>
-        </w:rPr>
-        <w:t>Analizador Léxico</w:t>
-      </w:r>
-    </w:p>
-    <w:p>
-      <w:pPr>
-        <w:jc w:val="center"/>
-        <w:rPr>
-          <w:rFonts w:ascii="Arial" w:hAnsi="Arial" w:cs="Arial"/>
-          <w:b/>
-          <w:bCs/>
-          <w:sz w:val="36"/>
-          <w:szCs w:val="36"/>
-        </w:rPr>
-      </w:pPr>
-    </w:p>
-    <w:p>
-      <w:pPr>
-        <w:jc w:val="center"/>
+      </w:pPr>
+      <w:r>
         <w:rPr>
           <w:rFonts w:ascii="Arial" w:hAnsi="Arial" w:cs="Arial"/>
           <w:b/>
@@ -210,8 +212,12 @@
           <w:sz w:val="24"/>
           <w:szCs w:val="24"/>
         </w:rPr>
-      </w:pPr>
-      <w:r>
+        <w:t>Alumnos:</w:t>
+      </w:r>
+    </w:p>
+    <w:p>
+      <w:pPr>
+        <w:jc w:val="center"/>
         <w:rPr>
           <w:rFonts w:ascii="Arial" w:hAnsi="Arial" w:cs="Arial"/>
           <w:b/>
@@ -219,8 +225,7 @@
           <w:sz w:val="24"/>
           <w:szCs w:val="24"/>
         </w:rPr>
-        <w:t>Alumnos</w:t>
-      </w:r>
+      </w:pPr>
       <w:r>
         <w:rPr>
           <w:rFonts w:ascii="Arial" w:hAnsi="Arial" w:cs="Arial"/>
@@ -229,7 +234,7 @@
           <w:sz w:val="24"/>
           <w:szCs w:val="24"/>
         </w:rPr>
-        <w:t>:</w:t>
+        <w:t>Jiménez Elizalde Josue - 320334489</w:t>
       </w:r>
     </w:p>
     <w:p>
@@ -243,7 +248,6 @@
           <w:szCs w:val="24"/>
         </w:rPr>
       </w:pPr>
-      <w:proofErr w:type="spellStart"/>
       <w:r>
         <w:rPr>
           <w:rFonts w:ascii="Arial" w:hAnsi="Arial" w:cs="Arial"/>
@@ -252,10 +256,12 @@
           <w:sz w:val="24"/>
           <w:szCs w:val="24"/>
         </w:rPr>
-        <w:t>Jiménez</w:t>
-      </w:r>
-      <w:proofErr w:type="spellEnd"/>
-      <w:r>
+        <w:t>Medina Guzmán Santiago - 320067354</w:t>
+      </w:r>
+    </w:p>
+    <w:p>
+      <w:pPr>
+        <w:jc w:val="center"/>
         <w:rPr>
           <w:rFonts w:ascii="Arial" w:hAnsi="Arial" w:cs="Arial"/>
           <w:b/>
@@ -263,9 +269,7 @@
           <w:sz w:val="24"/>
           <w:szCs w:val="24"/>
         </w:rPr>
-        <w:t xml:space="preserve"> Elizalde </w:t>
-      </w:r>
-      <w:proofErr w:type="spellStart"/>
+      </w:pPr>
       <w:r>
         <w:rPr>
           <w:rFonts w:ascii="Arial" w:hAnsi="Arial" w:cs="Arial"/>
@@ -274,10 +278,12 @@
           <w:sz w:val="24"/>
           <w:szCs w:val="24"/>
         </w:rPr>
-        <w:t>Josue</w:t>
-      </w:r>
-      <w:proofErr w:type="spellEnd"/>
-      <w:r>
+        <w:t>Tavera Castillo David Emmanuel - 320054831</w:t>
+      </w:r>
+    </w:p>
+    <w:p>
+      <w:pPr>
+        <w:jc w:val="center"/>
         <w:rPr>
           <w:rFonts w:ascii="Arial" w:hAnsi="Arial" w:cs="Arial"/>
           <w:b/>
@@ -285,12 +291,8 @@
           <w:sz w:val="24"/>
           <w:szCs w:val="24"/>
         </w:rPr>
-        <w:t xml:space="preserve"> - 320334489</w:t>
-      </w:r>
-    </w:p>
-    <w:p>
-      <w:pPr>
-        <w:jc w:val="center"/>
+      </w:pPr>
+      <w:r>
         <w:rPr>
           <w:rFonts w:ascii="Arial" w:hAnsi="Arial" w:cs="Arial"/>
           <w:b/>
@@ -298,8 +300,12 @@
           <w:sz w:val="24"/>
           <w:szCs w:val="24"/>
         </w:rPr>
-      </w:pPr>
-      <w:r>
+        <w:t>Tenorio Martinez Jesus Alejandro – 320218666</w:t>
+      </w:r>
+    </w:p>
+    <w:p>
+      <w:pPr>
+        <w:jc w:val="center"/>
         <w:rPr>
           <w:rFonts w:ascii="Arial" w:hAnsi="Arial" w:cs="Arial"/>
           <w:b/>
@@ -307,8 +313,7 @@
           <w:sz w:val="24"/>
           <w:szCs w:val="24"/>
         </w:rPr>
-        <w:t>Medina Guzmán Santiago - 320067354</w:t>
-      </w:r>
+      </w:pPr>
     </w:p>
     <w:p>
       <w:pPr>
@@ -329,7 +334,7 @@
           <w:sz w:val="24"/>
           <w:szCs w:val="24"/>
         </w:rPr>
-        <w:t>Tavera Castillo David Emmanuel - 320054831</w:t>
+        <w:t>Grupo: 5</w:t>
       </w:r>
     </w:p>
     <w:p>
@@ -343,7 +348,10 @@
           <w:szCs w:val="24"/>
         </w:rPr>
       </w:pPr>
-      <w:r>
+    </w:p>
+    <w:p>
+      <w:pPr>
+        <w:jc w:val="center"/>
         <w:rPr>
           <w:rFonts w:ascii="Arial" w:hAnsi="Arial" w:cs="Arial"/>
           <w:b/>
@@ -351,12 +359,8 @@
           <w:sz w:val="24"/>
           <w:szCs w:val="24"/>
         </w:rPr>
-        <w:t>Tenorio Martinez Jesus Alejandro – 320218666</w:t>
-      </w:r>
-    </w:p>
-    <w:p>
-      <w:pPr>
-        <w:jc w:val="center"/>
+      </w:pPr>
+      <w:r>
         <w:rPr>
           <w:rFonts w:ascii="Arial" w:hAnsi="Arial" w:cs="Arial"/>
           <w:b/>
@@ -364,7 +368,8 @@
           <w:sz w:val="24"/>
           <w:szCs w:val="24"/>
         </w:rPr>
-      </w:pPr>
+        <w:t>Semestre: 2025-2</w:t>
+      </w:r>
     </w:p>
     <w:p>
       <w:pPr>
@@ -377,7 +382,10 @@
           <w:szCs w:val="24"/>
         </w:rPr>
       </w:pPr>
-      <w:r>
+    </w:p>
+    <w:p>
+      <w:pPr>
+        <w:jc w:val="center"/>
         <w:rPr>
           <w:rFonts w:ascii="Arial" w:hAnsi="Arial" w:cs="Arial"/>
           <w:b/>
@@ -385,8 +393,7 @@
           <w:sz w:val="24"/>
           <w:szCs w:val="24"/>
         </w:rPr>
-        <w:t>Grupo</w:t>
-      </w:r>
+      </w:pPr>
       <w:r>
         <w:rPr>
           <w:rFonts w:ascii="Arial" w:hAnsi="Arial" w:cs="Arial"/>
@@ -395,125 +402,7 @@
           <w:sz w:val="24"/>
           <w:szCs w:val="24"/>
         </w:rPr>
-        <w:t>: 5</w:t>
-      </w:r>
-    </w:p>
-    <w:p>
-      <w:pPr>
-        <w:jc w:val="center"/>
-        <w:rPr>
-          <w:rFonts w:ascii="Arial" w:hAnsi="Arial" w:cs="Arial"/>
-          <w:b/>
-          <w:bCs/>
-          <w:sz w:val="24"/>
-          <w:szCs w:val="24"/>
-        </w:rPr>
-      </w:pPr>
-    </w:p>
-    <w:p>
-      <w:pPr>
-        <w:jc w:val="center"/>
-        <w:rPr>
-          <w:rFonts w:ascii="Arial" w:hAnsi="Arial" w:cs="Arial"/>
-          <w:b/>
-          <w:bCs/>
-          <w:sz w:val="24"/>
-          <w:szCs w:val="24"/>
-        </w:rPr>
-      </w:pPr>
-      <w:r>
-        <w:rPr>
-          <w:rFonts w:ascii="Arial" w:hAnsi="Arial" w:cs="Arial"/>
-          <w:b/>
-          <w:bCs/>
-          <w:sz w:val="24"/>
-          <w:szCs w:val="24"/>
-        </w:rPr>
-        <w:t>Semes</w:t>
-      </w:r>
-      <w:r>
-        <w:rPr>
-          <w:rFonts w:ascii="Arial" w:hAnsi="Arial" w:cs="Arial"/>
-          <w:b/>
-          <w:bCs/>
-          <w:sz w:val="24"/>
-          <w:szCs w:val="24"/>
-        </w:rPr>
-        <w:t>tre</w:t>
-      </w:r>
-      <w:r>
-        <w:rPr>
-          <w:rFonts w:ascii="Arial" w:hAnsi="Arial" w:cs="Arial"/>
-          <w:b/>
-          <w:bCs/>
-          <w:sz w:val="24"/>
-          <w:szCs w:val="24"/>
-        </w:rPr>
-        <w:t>: 2025-2</w:t>
-      </w:r>
-    </w:p>
-    <w:p>
-      <w:pPr>
-        <w:jc w:val="center"/>
-        <w:rPr>
-          <w:rFonts w:ascii="Arial" w:hAnsi="Arial" w:cs="Arial"/>
-          <w:b/>
-          <w:bCs/>
-          <w:sz w:val="24"/>
-          <w:szCs w:val="24"/>
-        </w:rPr>
-      </w:pPr>
-    </w:p>
-    <w:p>
-      <w:pPr>
-        <w:jc w:val="center"/>
-        <w:rPr>
-          <w:rFonts w:ascii="Arial" w:hAnsi="Arial" w:cs="Arial"/>
-          <w:b/>
-          <w:bCs/>
-          <w:sz w:val="24"/>
-          <w:szCs w:val="24"/>
-        </w:rPr>
-      </w:pPr>
-      <w:r>
-        <w:rPr>
-          <w:rFonts w:ascii="Arial" w:hAnsi="Arial" w:cs="Arial"/>
-          <w:b/>
-          <w:bCs/>
-          <w:sz w:val="24"/>
-          <w:szCs w:val="24"/>
-        </w:rPr>
-        <w:t>México</w:t>
-      </w:r>
-      <w:r>
-        <w:rPr>
-          <w:rFonts w:ascii="Arial" w:hAnsi="Arial" w:cs="Arial"/>
-          <w:b/>
-          <w:bCs/>
-          <w:sz w:val="24"/>
-          <w:szCs w:val="24"/>
-        </w:rPr>
-        <w:t xml:space="preserve">, CDMX. </w:t>
-      </w:r>
-      <w:r>
-        <w:rPr>
-          <w:rFonts w:ascii="Arial" w:hAnsi="Arial" w:cs="Arial"/>
-          <w:b/>
-          <w:bCs/>
-          <w:sz w:val="24"/>
-          <w:szCs w:val="24"/>
-        </w:rPr>
-        <w:t>Marzo</w:t>
-      </w:r>
-      <w:r>
-        <w:rPr>
-          <w:rFonts w:ascii="Arial" w:hAnsi="Arial" w:cs="Arial"/>
-          <w:b/>
-          <w:bCs/>
-          <w:sz w:val="24"/>
-          <w:szCs w:val="24"/>
-        </w:rPr>
-        <w:t xml:space="preserve"> 2025</w:t>
+        <w:t>México, CDMX. Marzo 2025</w:t>
       </w:r>
     </w:p>
     <w:p/>
@@ -540,26 +429,16 @@
     </w:p>
     <w:p>
       <w:r>
-        <w:t xml:space="preserve">En este trabajo, construimos e implementamos un analizador léxico con ayuda del lenguaje de programación </w:t>
-      </w:r>
-      <w:proofErr w:type="spellStart"/>
-      <w:r>
-        <w:t>python</w:t>
-      </w:r>
-      <w:proofErr w:type="spellEnd"/>
-      <w:r>
-        <w:t xml:space="preserve"> y con la ayuda de los temas vistos en la clase teórica.</w:t>
+        <w:t>En este trabajo, construimos e implementamos un analizador léxico con ayuda del lenguaje de programación python y con la ayuda de los temas vistos en la clase teórica.</w:t>
       </w:r>
     </w:p>
     <w:p>
       <w:r>
         <w:t xml:space="preserve">Desarrollamos el analizador léxico, de modo que lee una cadena de entrada, y de esta va leyendo cada </w:t>
       </w:r>
-      <w:proofErr w:type="spellStart"/>
       <w:r>
         <w:t>simbolo</w:t>
       </w:r>
-      <w:proofErr w:type="spellEnd"/>
       <w:r>
         <w:t xml:space="preserve"> uno por uno, de esta forma clasifica cada lexema en un tipo especifico, ya sea una palabra reservada, una constante, un identificador o literal etc. Al final de la ejecución, muestra la cantidad de tokens que hay, </w:t>
       </w:r>
@@ -599,145 +478,57 @@
         <w:t>El analizador léxico</w:t>
       </w:r>
       <w:r>
-        <w:t xml:space="preserve">, </w:t>
-      </w:r>
-      <w:proofErr w:type="spellStart"/>
-      <w:r>
-        <w:t>t</w:t>
-      </w:r>
-      <w:r>
-        <w:t>ambien</w:t>
-      </w:r>
-      <w:proofErr w:type="spellEnd"/>
-      <w:r>
-        <w:t xml:space="preserve"> conocido como analizador lexicográfico </w:t>
-      </w:r>
-      <w:proofErr w:type="gramStart"/>
-      <w:r>
-        <w:t>( o</w:t>
-      </w:r>
-      <w:proofErr w:type="gramEnd"/>
+        <w:t>, t</w:t>
+      </w:r>
+      <w:r>
+        <w:t>ambien conocido como analizador lexicográfico ( o tambien conocido como scanner o lexer en ingles), es la primera fase de un compilador, consistente en un programa que recibe como entrada el codigo fuente de otro y produce como salida tokens y símbolos. Estos tokens obtenidos de la salida se utilizan para una etapa posterior del proceso de traducción, siendo la entrada para el analizador sintactico (en ingles parser)</w:t>
+      </w:r>
+    </w:p>
+    <w:p>
+      <w:r>
+        <w:t>Los lenguajes de programacion incuyen un</w:t>
+      </w:r>
+      <w:r>
+        <w:t>as</w:t>
+      </w:r>
+      <w:r>
+        <w:t xml:space="preserve"> reglas basadas en expresiones regulares  que indican el conjunto de posibles secuencias de caracteres que definen al token o lexema. </w:t>
+      </w:r>
+    </w:p>
+    <w:p>
+      <w:r>
+        <w:t>El</w:t>
+      </w:r>
+      <w:r>
+        <w:t xml:space="preserve"> token léxico o simplemente token es una cadena con un significado asignado y, por lo tanto, identificado. Está estructurado como un par que consta de un </w:t>
+      </w:r>
+      <w:r>
+        <w:t>“</w:t>
+      </w:r>
+      <w:r>
+        <w:t>nombre de token</w:t>
+      </w:r>
+      <w:r>
+        <w:t>”</w:t>
+      </w:r>
+      <w:r>
+        <w:t xml:space="preserve"> y un </w:t>
+      </w:r>
+      <w:r>
+        <w:t>“</w:t>
+      </w:r>
+      <w:r>
+        <w:t>valor de token</w:t>
+      </w:r>
+      <w:r>
+        <w:t>”</w:t>
+      </w:r>
+      <w:r>
+        <w:t xml:space="preserve"> opcional. El nombre del token es una categoría de unidad léxica.</w:t>
+      </w:r>
       <w:r>
         <w:t xml:space="preserve"> </w:t>
       </w:r>
-      <w:proofErr w:type="spellStart"/>
-      <w:r>
-        <w:t>tambien</w:t>
-      </w:r>
-      <w:proofErr w:type="spellEnd"/>
-      <w:r>
-        <w:t xml:space="preserve"> conocido como scanner o </w:t>
-      </w:r>
-      <w:proofErr w:type="spellStart"/>
-      <w:r>
-        <w:t>lexer</w:t>
-      </w:r>
-      <w:proofErr w:type="spellEnd"/>
-      <w:r>
-        <w:t xml:space="preserve"> en </w:t>
-      </w:r>
-      <w:proofErr w:type="spellStart"/>
-      <w:r>
-        <w:t>ingles</w:t>
-      </w:r>
-      <w:proofErr w:type="spellEnd"/>
-      <w:r>
-        <w:t xml:space="preserve">), es la primera fase de un compilador, consistente en un programa que recibe como entrada el </w:t>
-      </w:r>
-      <w:proofErr w:type="spellStart"/>
-      <w:r>
-        <w:t>codigo</w:t>
-      </w:r>
-      <w:proofErr w:type="spellEnd"/>
-      <w:r>
-        <w:t xml:space="preserve"> fuente de otro y produce como salida tokens y símbolos. Estos tokens obtenidos de la salida se utilizan para una etapa posterior del proceso de traducción, siendo la entrada para el analizador </w:t>
-      </w:r>
-      <w:proofErr w:type="spellStart"/>
-      <w:r>
-        <w:t>sintactico</w:t>
-      </w:r>
-      <w:proofErr w:type="spellEnd"/>
-      <w:r>
-        <w:t xml:space="preserve"> (en ingles </w:t>
-      </w:r>
-      <w:proofErr w:type="spellStart"/>
-      <w:r>
-        <w:t>parser</w:t>
-      </w:r>
-      <w:proofErr w:type="spellEnd"/>
-      <w:r>
-        <w:t>)</w:t>
-      </w:r>
-    </w:p>
-    <w:p>
-      <w:r>
-        <w:t xml:space="preserve">Los lenguajes de </w:t>
-      </w:r>
-      <w:proofErr w:type="spellStart"/>
-      <w:r>
-        <w:t>programacion</w:t>
-      </w:r>
-      <w:proofErr w:type="spellEnd"/>
-      <w:r>
-        <w:t xml:space="preserve"> </w:t>
-      </w:r>
-      <w:proofErr w:type="spellStart"/>
-      <w:r>
-        <w:t>incuyen</w:t>
-      </w:r>
-      <w:proofErr w:type="spellEnd"/>
-      <w:r>
-        <w:t xml:space="preserve"> un</w:t>
-      </w:r>
-      <w:r>
-        <w:t>as</w:t>
-      </w:r>
-      <w:r>
-        <w:t xml:space="preserve"> reglas basadas en expresiones </w:t>
-      </w:r>
-      <w:proofErr w:type="gramStart"/>
-      <w:r>
-        <w:t>regulares  que</w:t>
-      </w:r>
-      <w:proofErr w:type="gramEnd"/>
-      <w:r>
-        <w:t xml:space="preserve"> indican el conjunto de posibles secuencias de caracteres que definen al token o lexema. </w:t>
-      </w:r>
-    </w:p>
-    <w:p>
-      <w:r>
-        <w:t>El</w:t>
-      </w:r>
-      <w:r>
-        <w:t xml:space="preserve"> token léxico o simplemente token es una cadena con un significado asignado y, por lo tanto, identificado. Está estructurado como un par que consta de un </w:t>
-      </w:r>
-      <w:r>
-        <w:t>“</w:t>
-      </w:r>
-      <w:r>
-        <w:t>nombre de token</w:t>
-      </w:r>
-      <w:r>
-        <w:t>”</w:t>
-      </w:r>
-      <w:r>
-        <w:t xml:space="preserve"> y un </w:t>
-      </w:r>
-      <w:r>
-        <w:t>“</w:t>
-      </w:r>
-      <w:r>
-        <w:t>valor de token</w:t>
-      </w:r>
-      <w:r>
-        <w:t>”</w:t>
-      </w:r>
-      <w:r>
-        <w:t xml:space="preserve"> opcional. El nombre del token es una categoría de unidad léxica.</w:t>
-      </w:r>
-      <w:r>
-        <w:t xml:space="preserve"> </w:t>
-      </w:r>
       <w:r>
         <w:t>Los nombres de token comunes son</w:t>
       </w:r>
@@ -755,6 +546,9 @@
         <w:jc w:val="center"/>
       </w:pPr>
       <w:r>
+        <w:rPr>
+          <w:noProof/>
+        </w:rPr>
         <w:drawing>
           <wp:inline distT="0" distB="0" distL="0" distR="0" wp14:anchorId="6BD22786" wp14:editId="32105E9C">
             <wp:extent cx="4302093" cy="1602464"/>
@@ -801,13 +595,8 @@
     </w:p>
     <w:p/>
     <w:p>
-      <w:proofErr w:type="gramStart"/>
-      <w:r>
-        <w:t>Finalmente</w:t>
-      </w:r>
-      <w:proofErr w:type="gramEnd"/>
-      <w:r>
-        <w:t xml:space="preserve"> el analizador léxico producirá algo parecido a la siguiente secuencia de tokens</w:t>
+      <w:r>
+        <w:t>Finalmente el analizador léxico producirá algo parecido a la siguiente secuencia de tokens</w:t>
       </w:r>
     </w:p>
     <w:p>
@@ -815,6 +604,9 @@
         <w:jc w:val="center"/>
       </w:pPr>
       <w:r>
+        <w:rPr>
+          <w:noProof/>
+        </w:rPr>
         <w:lastRenderedPageBreak/>
         <w:drawing>
           <wp:inline distT="0" distB="0" distL="0" distR="0" wp14:anchorId="1785E61B" wp14:editId="2FAB2E8C">
@@ -856,23 +648,13 @@
     <w:p/>
     <w:p>
       <w:r>
-        <w:t xml:space="preserve">Las gramáticas que se utilizan en los analizadores léxicos </w:t>
-      </w:r>
-      <w:proofErr w:type="spellStart"/>
-      <w:r>
-        <w:t>estan</w:t>
-      </w:r>
-      <w:proofErr w:type="spellEnd"/>
-      <w:r>
-        <w:t xml:space="preserve"> basados en expresiones regulares. Estas expresiones regulares definen </w:t>
-      </w:r>
-      <w:proofErr w:type="gramStart"/>
-      <w:r>
-        <w:t>la secuencias</w:t>
-      </w:r>
-      <w:proofErr w:type="gramEnd"/>
-      <w:r>
-        <w:t xml:space="preserve"> de caracteres que pueden formar un token.</w:t>
+        <w:t>Las gramáticas que se utilizan en los analizadores léxicos estan basados en expresiones regulares. Estas expresiones regulares definen la</w:t>
+      </w:r>
+      <w:r>
+        <w:t>s</w:t>
+      </w:r>
+      <w:r>
+        <w:t xml:space="preserve"> secuencias de caracteres que pueden formar un token.</w:t>
       </w:r>
     </w:p>
     <w:p>
@@ -883,23 +665,13 @@
           <w:u w:val="single"/>
         </w:rPr>
       </w:pPr>
-      <w:proofErr w:type="spellStart"/>
       <w:r>
         <w:rPr>
           <w:i/>
           <w:iCs/>
           <w:u w:val="single"/>
         </w:rPr>
-        <w:t>Recursion</w:t>
-      </w:r>
-      <w:proofErr w:type="spellEnd"/>
-      <w:r>
-        <w:rPr>
-          <w:i/>
-          <w:iCs/>
-          <w:u w:val="single"/>
-        </w:rPr>
-        <w:t xml:space="preserve"> por la izquierda.</w:t>
+        <w:t>Recursion por la izquierda.</w:t>
       </w:r>
     </w:p>
     <w:p>
@@ -915,6 +687,9 @@
         <w:jc w:val="center"/>
       </w:pPr>
       <w:r>
+        <w:rPr>
+          <w:noProof/>
+        </w:rPr>
         <w:drawing>
           <wp:inline distT="0" distB="0" distL="0" distR="0" wp14:anchorId="59632EB5" wp14:editId="67574372">
             <wp:extent cx="1901228" cy="285488"/>
@@ -962,6 +737,9 @@
         <w:jc w:val="center"/>
       </w:pPr>
       <w:r>
+        <w:rPr>
+          <w:noProof/>
+        </w:rPr>
         <w:drawing>
           <wp:inline distT="0" distB="0" distL="0" distR="0" wp14:anchorId="7ECA61E6" wp14:editId="0868E77F">
             <wp:extent cx="1837853" cy="480763"/>
@@ -1032,27 +810,15 @@
       <w:r>
         <w:t xml:space="preserve"> </w:t>
       </w:r>
-      <w:proofErr w:type="spellStart"/>
-      <w:r>
-        <w:t>ambiguedad</w:t>
-      </w:r>
-      <w:proofErr w:type="spellEnd"/>
-      <w:r>
-        <w:t xml:space="preserve"> ocurre cuando una </w:t>
-      </w:r>
-      <w:proofErr w:type="gramStart"/>
-      <w:r>
-        <w:t>cadena  de</w:t>
-      </w:r>
-      <w:proofErr w:type="gramEnd"/>
-      <w:r>
-        <w:t xml:space="preserve"> entrada puede ser derivada </w:t>
-      </w:r>
-      <w:proofErr w:type="spellStart"/>
-      <w:r>
-        <w:t>mas</w:t>
-      </w:r>
-      <w:proofErr w:type="spellEnd"/>
+      <w:r>
+        <w:t>ambigüedad</w:t>
+      </w:r>
+      <w:r>
+        <w:t xml:space="preserve"> ocurre cuando una cadena de entrada puede ser derivada </w:t>
+      </w:r>
+      <w:r>
+        <w:t>más</w:t>
+      </w:r>
       <w:r>
         <w:t xml:space="preserve"> de una forma.</w:t>
       </w:r>
@@ -1067,6 +833,9 @@
         <w:jc w:val="center"/>
       </w:pPr>
       <w:r>
+        <w:rPr>
+          <w:noProof/>
+        </w:rPr>
         <w:drawing>
           <wp:inline distT="0" distB="0" distL="0" distR="0" wp14:anchorId="40617E72" wp14:editId="08AE75C6">
             <wp:extent cx="1394234" cy="559806"/>
@@ -1114,11 +883,9 @@
       <w:r>
         <w:t xml:space="preserve">. + y *, no tendrían ninguna </w:t>
       </w:r>
-      <w:proofErr w:type="spellStart"/>
-      <w:r>
-        <w:t>prescedencia</w:t>
-      </w:r>
-      <w:proofErr w:type="spellEnd"/>
+      <w:r>
+        <w:t>precedencia</w:t>
+      </w:r>
       <w:r>
         <w:t>, esto se puede corregir de la siguiente manera:</w:t>
       </w:r>
@@ -1128,6 +895,9 @@
         <w:jc w:val="center"/>
       </w:pPr>
       <w:r>
+        <w:rPr>
+          <w:noProof/>
+        </w:rPr>
         <w:drawing>
           <wp:inline distT="0" distB="0" distL="0" distR="0" wp14:anchorId="74386FF6" wp14:editId="37161C1A">
             <wp:extent cx="1477108" cy="1066800"/>
@@ -1167,23 +937,7 @@
     </w:p>
     <w:p>
       <w:r>
-        <w:t xml:space="preserve">* se resuelve primero porque </w:t>
-      </w:r>
-      <w:proofErr w:type="spellStart"/>
-      <w:r>
-        <w:t>Term</w:t>
-      </w:r>
-      <w:proofErr w:type="spellEnd"/>
-      <w:r>
-        <w:t xml:space="preserve"> → </w:t>
-      </w:r>
-      <w:proofErr w:type="spellStart"/>
-      <w:r>
-        <w:t>Term</w:t>
-      </w:r>
-      <w:proofErr w:type="spellEnd"/>
-      <w:r>
-        <w:t xml:space="preserve"> * Factor está más abajo en la jerarquía.</w:t>
+        <w:t>* se resuelve primero porque Term → Term * Factor está más abajo en la jerarquía.</w:t>
       </w:r>
     </w:p>
     <w:p/>
@@ -1212,28 +966,57 @@
       <w:r>
         <w:t xml:space="preserve">Lo que hicimos fue un </w:t>
       </w:r>
-      <w:proofErr w:type="spellStart"/>
-      <w:r>
-        <w:t>codigo</w:t>
-      </w:r>
-      <w:proofErr w:type="spellEnd"/>
-      <w:r>
-        <w:t xml:space="preserve"> en Python que utiliza la biblioteca re que “</w:t>
-      </w:r>
-      <w:r>
-        <w:t>es un módulo que permite trabajar con expresiones regulares (</w:t>
-      </w:r>
-      <w:proofErr w:type="spellStart"/>
-      <w:r>
-        <w:t>regex</w:t>
-      </w:r>
-      <w:proofErr w:type="spellEnd"/>
-      <w:r>
-        <w:t>). Las expresiones regulares son una herramienta para buscar, extraer y manipular patrones de texto</w:t>
+      <w:r>
+        <w:t>código</w:t>
+      </w:r>
+      <w:r>
+        <w:t xml:space="preserve"> en Python que utiliza la biblioteca </w:t>
+      </w:r>
+      <w:r>
+        <w:t>“</w:t>
+      </w:r>
+      <w:r>
+        <w:t>re</w:t>
+      </w:r>
+      <w:r>
+        <w:t xml:space="preserve">” </w:t>
+      </w:r>
+      <w:r>
+        <w:t>que “</w:t>
+      </w:r>
+      <w:r>
+        <w:t>es un módulo que permite trabajar con expresiones regulares (regex). Las expresiones regulares son una herramienta para buscar, extraer y manipular patrones de texto</w:t>
       </w:r>
       <w:r>
         <w:t>”</w:t>
       </w:r>
+      <w:r>
+        <w:t xml:space="preserve">. </w:t>
+      </w:r>
+      <w:r>
+        <w:t>también</w:t>
+      </w:r>
+      <w:r>
+        <w:t xml:space="preserve"> utilizamos sys, </w:t>
+      </w:r>
+      <w:r>
+        <w:t xml:space="preserve">para poder </w:t>
+      </w:r>
+      <w:r>
+        <w:t>acceder a</w:t>
+      </w:r>
+      <w:r>
+        <w:t xml:space="preserve"> argumentos de la </w:t>
+      </w:r>
+      <w:r>
+        <w:t>línea</w:t>
+      </w:r>
+      <w:r>
+        <w:t xml:space="preserve"> de comandos como por ejemplo sys</w:t>
+      </w:r>
+      <w:r>
+        <w:t>.argv</w:t>
+      </w:r>
     </w:p>
     <w:p>
       <w:pPr>
@@ -1245,25 +1028,32 @@
       <w:r>
         <w:t xml:space="preserve">En la primera parte del </w:t>
       </w:r>
-      <w:proofErr w:type="spellStart"/>
-      <w:r>
-        <w:t>codigo</w:t>
-      </w:r>
-      <w:proofErr w:type="spellEnd"/>
+      <w:r>
+        <w:t>código</w:t>
+      </w:r>
       <w:r>
         <w:t xml:space="preserve"> </w:t>
       </w:r>
       <w:r>
         <w:t xml:space="preserve">definimos </w:t>
       </w:r>
+      <w:r>
+        <w:t>los token</w:t>
+      </w:r>
+      <w:r>
+        <w:t>s</w:t>
+      </w:r>
+      <w:r>
+        <w:t xml:space="preserve"> con expresiones regulares</w:t>
+      </w:r>
     </w:p>
     <w:p>
       <w:r>
         <w:drawing>
-          <wp:inline distT="0" distB="0" distL="0" distR="0" wp14:anchorId="49636723" wp14:editId="7EC970A7">
-            <wp:extent cx="5612130" cy="1578610"/>
-            <wp:effectExtent l="0" t="0" r="7620" b="2540"/>
-            <wp:docPr id="1000864928" name="Imagen 1" descr="Texto&#10;&#10;El contenido generado por IA puede ser incorrecto."/>
+          <wp:inline distT="0" distB="0" distL="0" distR="0" wp14:anchorId="0476FCB1" wp14:editId="0FA037FA">
+            <wp:extent cx="5612130" cy="2191385"/>
+            <wp:effectExtent l="0" t="0" r="7620" b="0"/>
+            <wp:docPr id="1243578047" name="Imagen 1" descr="Texto&#10;&#10;El contenido generado por IA puede ser incorrecto."/>
             <wp:cNvGraphicFramePr>
               <a:graphicFrameLocks xmlns:a="http://schemas.openxmlformats.org/drawingml/2006/main" noChangeAspect="1"/>
             </wp:cNvGraphicFramePr>
@@ -1271,7 +1061,7 @@
               <a:graphicData uri="http://schemas.openxmlformats.org/drawingml/2006/picture">
                 <pic:pic xmlns:pic="http://schemas.openxmlformats.org/drawingml/2006/picture">
                   <pic:nvPicPr>
-                    <pic:cNvPr id="1000864928" name="Imagen 1" descr="Texto&#10;&#10;El contenido generado por IA puede ser incorrecto."/>
+                    <pic:cNvPr id="1243578047" name="Imagen 1" descr="Texto&#10;&#10;El contenido generado por IA puede ser incorrecto."/>
                     <pic:cNvPicPr/>
                   </pic:nvPicPr>
                   <pic:blipFill>
@@ -1283,7 +1073,7 @@
                   <pic:spPr>
                     <a:xfrm>
                       <a:off x="0" y="0"/>
-                      <a:ext cx="5612130" cy="1578610"/>
+                      <a:ext cx="5612130" cy="2191385"/>
                     </a:xfrm>
                     <a:prstGeom prst="rect">
                       <a:avLst/>
@@ -1328,47 +1118,7 @@
         <w:t>Palabras clave</w:t>
       </w:r>
       <w:r>
-        <w:t xml:space="preserve"> (</w:t>
-      </w:r>
-      <w:proofErr w:type="spellStart"/>
-      <w:r>
-        <w:t>def</w:t>
-      </w:r>
-      <w:proofErr w:type="spellEnd"/>
-      <w:r>
-        <w:t xml:space="preserve">, </w:t>
-      </w:r>
-      <w:proofErr w:type="spellStart"/>
-      <w:r>
-        <w:t>import</w:t>
-      </w:r>
-      <w:proofErr w:type="spellEnd"/>
-      <w:r>
-        <w:t xml:space="preserve">, </w:t>
-      </w:r>
-      <w:proofErr w:type="spellStart"/>
-      <w:r>
-        <w:t>if</w:t>
-      </w:r>
-      <w:proofErr w:type="spellEnd"/>
-      <w:r>
-        <w:t xml:space="preserve">, </w:t>
-      </w:r>
-      <w:proofErr w:type="spellStart"/>
-      <w:r>
-        <w:t>while</w:t>
-      </w:r>
-      <w:proofErr w:type="spellEnd"/>
-      <w:r>
-        <w:t xml:space="preserve">, </w:t>
-      </w:r>
-      <w:proofErr w:type="spellStart"/>
-      <w:r>
-        <w:t>return</w:t>
-      </w:r>
-      <w:proofErr w:type="spellEnd"/>
-      <w:r>
-        <w:t>).</w:t>
+        <w:t xml:space="preserve"> (def, import, if, while, return).</w:t>
       </w:r>
     </w:p>
     <w:p>
@@ -1386,15 +1136,7 @@
         <w:t>Literales de cadena</w:t>
       </w:r>
       <w:r>
-        <w:t xml:space="preserve"> ("texto", incluyendo f-</w:t>
-      </w:r>
-      <w:proofErr w:type="spellStart"/>
-      <w:r>
-        <w:t>strings</w:t>
-      </w:r>
-      <w:proofErr w:type="spellEnd"/>
-      <w:r>
-        <w:t>).</w:t>
+        <w:t xml:space="preserve"> ("texto", incluyendo f-strings).</w:t>
       </w:r>
     </w:p>
     <w:p>
@@ -1430,15 +1172,7 @@
         <w:t>Identificadores</w:t>
       </w:r>
       <w:r>
-        <w:t xml:space="preserve"> (</w:t>
-      </w:r>
-      <w:proofErr w:type="spellStart"/>
-      <w:r>
-        <w:t>nombre_de_variable</w:t>
-      </w:r>
-      <w:proofErr w:type="spellEnd"/>
-      <w:r>
-        <w:t>).</w:t>
+        <w:t xml:space="preserve"> (nombre_de_variable).</w:t>
       </w:r>
     </w:p>
     <w:p>
@@ -1456,15 +1190,7 @@
         <w:t>Operadores</w:t>
       </w:r>
       <w:r>
-        <w:t xml:space="preserve"> (+, -, *, ==</w:t>
-      </w:r>
-      <w:proofErr w:type="gramStart"/>
-      <w:r>
-        <w:t>, !</w:t>
-      </w:r>
-      <w:proofErr w:type="gramEnd"/>
-      <w:r>
-        <w:t>= etc.).</w:t>
+        <w:t xml:space="preserve"> (+, -, *, ==, != etc.).</w:t>
       </w:r>
     </w:p>
     <w:p>
@@ -1505,80 +1231,37 @@
     </w:p>
     <w:p>
       <w:r>
-        <w:t xml:space="preserve">Lo que </w:t>
-      </w:r>
-      <w:r>
-        <w:t xml:space="preserve">hace </w:t>
-      </w:r>
-      <w:r>
-        <w:t xml:space="preserve">la función </w:t>
-      </w:r>
-      <w:proofErr w:type="spellStart"/>
-      <w:r>
-        <w:t>le</w:t>
-      </w:r>
-      <w:r>
-        <w:t>xer</w:t>
-      </w:r>
-      <w:proofErr w:type="spellEnd"/>
-      <w:r>
-        <w:t xml:space="preserve"> es ir contando </w:t>
-      </w:r>
-      <w:r>
-        <w:t xml:space="preserve">cada token </w:t>
-      </w:r>
-      <w:r>
-        <w:t>cuando lo va encontrando</w:t>
-      </w:r>
-      <w:r>
-        <w:t xml:space="preserve">, </w:t>
-      </w:r>
-      <w:proofErr w:type="spellStart"/>
-      <w:proofErr w:type="gramStart"/>
-      <w:r>
-        <w:t>re.finditer</w:t>
-      </w:r>
-      <w:proofErr w:type="spellEnd"/>
-      <w:proofErr w:type="gramEnd"/>
-      <w:r>
-        <w:t xml:space="preserve">() busca todas las coincidencias de la </w:t>
-      </w:r>
-      <w:proofErr w:type="spellStart"/>
-      <w:r>
-        <w:t>regex</w:t>
-      </w:r>
-      <w:proofErr w:type="spellEnd"/>
-      <w:r>
-        <w:t xml:space="preserve"> en el código fuente. Ignora espacios en blanco. Clasifica cada token según su tipo (</w:t>
-      </w:r>
-      <w:proofErr w:type="spellStart"/>
-      <w:r>
-        <w:t>keywords</w:t>
-      </w:r>
-      <w:proofErr w:type="spellEnd"/>
-      <w:r>
-        <w:t xml:space="preserve">, </w:t>
-      </w:r>
-      <w:proofErr w:type="spellStart"/>
-      <w:r>
-        <w:t>identifiers</w:t>
-      </w:r>
-      <w:proofErr w:type="spellEnd"/>
-      <w:r>
-        <w:t>, etc.).</w:t>
-      </w:r>
-    </w:p>
-    <w:p>
-      <w:pPr>
-        <w:jc w:val="center"/>
-      </w:pPr>
-      <w:r>
-        <w:lastRenderedPageBreak/>
+        <w:t>Creamos una única expresión regular unificada donde cada grupo tiene un nombre</w:t>
+      </w:r>
+      <w:r>
+        <w:t xml:space="preserve">, esto para poder </w:t>
+      </w:r>
+      <w:r>
+        <w:t>clasificar</w:t>
+      </w:r>
+      <w:r>
+        <w:t xml:space="preserve"> los token</w:t>
+      </w:r>
+      <w:r>
+        <w:t>s</w:t>
+      </w:r>
+      <w:r>
+        <w:t xml:space="preserve"> fácilmente en el </w:t>
+      </w:r>
+      <w:r>
+        <w:t>análisis</w:t>
+      </w:r>
+      <w:r>
+        <w:t>:</w:t>
+      </w:r>
+    </w:p>
+    <w:p>
+      <w:r>
         <w:drawing>
-          <wp:inline distT="0" distB="0" distL="0" distR="0" wp14:anchorId="4941EB87" wp14:editId="01BFDD10">
-            <wp:extent cx="4065563" cy="3164864"/>
-            <wp:effectExtent l="0" t="0" r="0" b="0"/>
-            <wp:docPr id="1699635900" name="Imagen 1" descr="Texto&#10;&#10;El contenido generado por IA puede ser incorrecto."/>
+          <wp:inline distT="0" distB="0" distL="0" distR="0" wp14:anchorId="2EFEFC42" wp14:editId="0061899A">
+            <wp:extent cx="5922499" cy="144075"/>
+            <wp:effectExtent l="0" t="0" r="0" b="8890"/>
+            <wp:docPr id="793205026" name="Imagen 1"/>
             <wp:cNvGraphicFramePr>
               <a:graphicFrameLocks xmlns:a="http://schemas.openxmlformats.org/drawingml/2006/main" noChangeAspect="1"/>
             </wp:cNvGraphicFramePr>
@@ -1586,7 +1269,7 @@
               <a:graphicData uri="http://schemas.openxmlformats.org/drawingml/2006/picture">
                 <pic:pic xmlns:pic="http://schemas.openxmlformats.org/drawingml/2006/picture">
                   <pic:nvPicPr>
-                    <pic:cNvPr id="1699635900" name="Imagen 1" descr="Texto&#10;&#10;El contenido generado por IA puede ser incorrecto."/>
+                    <pic:cNvPr id="793205026" name=""/>
                     <pic:cNvPicPr/>
                   </pic:nvPicPr>
                   <pic:blipFill>
@@ -1598,7 +1281,7 @@
                   <pic:spPr>
                     <a:xfrm>
                       <a:off x="0" y="0"/>
-                      <a:ext cx="4069283" cy="3167760"/>
+                      <a:ext cx="6612928" cy="160871"/>
                     </a:xfrm>
                     <a:prstGeom prst="rect">
                       <a:avLst/>
@@ -1611,196 +1294,65 @@
         </w:drawing>
       </w:r>
     </w:p>
-    <w:p>
-      <w:pPr>
-        <w:rPr>
-          <w:i/>
-          <w:iCs/>
-          <w:u w:val="single"/>
-        </w:rPr>
-      </w:pPr>
-      <w:r>
-        <w:rPr>
-          <w:i/>
-          <w:iCs/>
-          <w:u w:val="single"/>
-        </w:rPr>
-        <w:t xml:space="preserve">Buenas prácticas de ingeniería de software </w:t>
-      </w:r>
-    </w:p>
-    <w:p>
-      <w:r>
-        <w:t xml:space="preserve">Aplicamos </w:t>
-      </w:r>
-      <w:proofErr w:type="spellStart"/>
-      <w:r>
-        <w:t>testing</w:t>
-      </w:r>
-      <w:proofErr w:type="spellEnd"/>
-      <w:r>
-        <w:t xml:space="preserve"> a este programa usando </w:t>
-      </w:r>
-      <w:r>
-        <w:t>otro programa, “</w:t>
-      </w:r>
-      <w:proofErr w:type="spellStart"/>
-      <w:r>
-        <w:t>test_lexer</w:t>
-      </w:r>
-      <w:proofErr w:type="spellEnd"/>
-      <w:r>
-        <w:t xml:space="preserve">”, </w:t>
-      </w:r>
-      <w:r>
-        <w:t xml:space="preserve">que </w:t>
-      </w:r>
-      <w:r>
-        <w:t xml:space="preserve">usa el módulo </w:t>
-      </w:r>
-      <w:proofErr w:type="spellStart"/>
-      <w:r>
-        <w:t>unittest</w:t>
-      </w:r>
-      <w:proofErr w:type="spellEnd"/>
-      <w:r>
-        <w:t>, diseñado para verificar el correcto funcionamiento del analizador léxico (</w:t>
-      </w:r>
-      <w:proofErr w:type="spellStart"/>
-      <w:r>
-        <w:t>lexer</w:t>
-      </w:r>
-      <w:proofErr w:type="spellEnd"/>
-      <w:r>
-        <w:t xml:space="preserve">) que </w:t>
-      </w:r>
-      <w:proofErr w:type="spellStart"/>
-      <w:r>
-        <w:t>escribi</w:t>
-      </w:r>
-      <w:r>
-        <w:t>o</w:t>
-      </w:r>
-      <w:proofErr w:type="spellEnd"/>
-      <w:r>
-        <w:t xml:space="preserve"> antes.</w:t>
-      </w:r>
-    </w:p>
-    <w:p>
-      <w:proofErr w:type="spellStart"/>
-      <w:r>
-        <w:t>class</w:t>
-      </w:r>
-      <w:proofErr w:type="spellEnd"/>
-      <w:r>
-        <w:t xml:space="preserve"> </w:t>
-      </w:r>
-      <w:proofErr w:type="spellStart"/>
-      <w:r>
-        <w:t>TestLexer</w:t>
-      </w:r>
-      <w:proofErr w:type="spellEnd"/>
-      <w:r>
-        <w:t>(</w:t>
-      </w:r>
-      <w:proofErr w:type="spellStart"/>
-      <w:proofErr w:type="gramStart"/>
-      <w:r>
-        <w:t>unittest.TestCase</w:t>
-      </w:r>
-      <w:proofErr w:type="spellEnd"/>
-      <w:proofErr w:type="gramEnd"/>
-      <w:r>
-        <w:t>)</w:t>
-      </w:r>
-      <w:r>
-        <w:t>:</w:t>
-      </w:r>
-      <w:r>
-        <w:t xml:space="preserve"> </w:t>
-      </w:r>
-      <w:r>
-        <w:t xml:space="preserve">Hereda de </w:t>
-      </w:r>
-      <w:proofErr w:type="spellStart"/>
-      <w:r>
-        <w:t>unittest.TestCase</w:t>
-      </w:r>
-      <w:proofErr w:type="spellEnd"/>
-      <w:r>
-        <w:t xml:space="preserve">, lo que significa que es una clase de pruebas unitarias. Contiene pruebas para verificar si </w:t>
-      </w:r>
-      <w:proofErr w:type="spellStart"/>
-      <w:proofErr w:type="gramStart"/>
-      <w:r>
-        <w:t>lexer</w:t>
-      </w:r>
-      <w:proofErr w:type="spellEnd"/>
-      <w:r>
-        <w:t>(</w:t>
-      </w:r>
-      <w:proofErr w:type="gramEnd"/>
-      <w:r>
-        <w:t>) clasifica correctamente los tokens</w:t>
-      </w:r>
-    </w:p>
-    <w:p>
-      <w:proofErr w:type="spellStart"/>
-      <w:r>
-        <w:t>def</w:t>
-      </w:r>
-      <w:proofErr w:type="spellEnd"/>
-      <w:r>
-        <w:t xml:space="preserve"> </w:t>
-      </w:r>
-      <w:proofErr w:type="spellStart"/>
-      <w:r>
-        <w:t>test_variables_y_bucle</w:t>
-      </w:r>
-      <w:proofErr w:type="spellEnd"/>
-      <w:r>
-        <w:t>(</w:t>
-      </w:r>
-      <w:proofErr w:type="spellStart"/>
-      <w:r>
-        <w:t>self</w:t>
-      </w:r>
-      <w:proofErr w:type="spellEnd"/>
-      <w:r>
-        <w:t>)</w:t>
-      </w:r>
-      <w:r>
-        <w:t xml:space="preserve">: </w:t>
-      </w:r>
-      <w:r>
-        <w:t xml:space="preserve">Prueba que el </w:t>
-      </w:r>
-      <w:proofErr w:type="spellStart"/>
-      <w:r>
-        <w:t>lexer</w:t>
-      </w:r>
-      <w:proofErr w:type="spellEnd"/>
-      <w:r>
-        <w:t xml:space="preserve"> detecte variables y estructuras de control (</w:t>
-      </w:r>
-      <w:proofErr w:type="spellStart"/>
-      <w:r>
-        <w:t>while</w:t>
-      </w:r>
-      <w:proofErr w:type="spellEnd"/>
-      <w:r>
-        <w:t>).</w:t>
-      </w:r>
-      <w:r>
-        <w:t xml:space="preserve"> </w:t>
+    <w:p/>
+    <w:p/>
+    <w:p/>
+    <w:p>
+      <w:r>
+        <w:lastRenderedPageBreak/>
+        <w:t xml:space="preserve">En la parte de abajo, primero verificamos que el usuario haya proporcionado un archivo como argumenta, si esto no es </w:t>
+      </w:r>
+      <w:r>
+        <w:t>así</w:t>
+      </w:r>
+      <w:r>
+        <w:t xml:space="preserve">, manejamos </w:t>
+      </w:r>
+      <w:r>
+        <w:t>errores.</w:t>
+      </w:r>
+    </w:p>
+    <w:p>
+      <w:r>
+        <w:t>Si se ingreso un archivo como argumento, guardamos el nombre de este, lo intentamos abrir</w:t>
+      </w:r>
+      <w:r>
+        <w:t xml:space="preserve"> para leer su contenido</w:t>
+      </w:r>
+      <w:r>
+        <w:t>, si no se puede manejamos el error. Para evitar problemas con acentos o caracteres especiales usamos utf-8.</w:t>
+      </w:r>
+    </w:p>
+    <w:p>
+      <w:r>
+        <w:t>Si se pudo leer el archivo llamamos a lexer() con el contenido del archivo</w:t>
+      </w:r>
+      <w:r>
+        <w:t xml:space="preserve"> e imprim</w:t>
+      </w:r>
+      <w:r>
+        <w:t>im</w:t>
+      </w:r>
+      <w:r>
+        <w:t xml:space="preserve">os los </w:t>
+      </w:r>
+      <w:r>
+        <w:t>resultados</w:t>
+      </w:r>
+      <w:r>
+        <w:t xml:space="preserve"> que es la clasificación de los tokens y </w:t>
+      </w:r>
+      <w:r>
+        <w:t>su respectivo conteo total.</w:t>
       </w:r>
     </w:p>
     <w:p>
       <w:r>
         <w:drawing>
-          <wp:inline distT="0" distB="0" distL="0" distR="0" wp14:anchorId="66BB7D79" wp14:editId="21586271">
-            <wp:extent cx="5612130" cy="2844165"/>
+          <wp:inline distT="0" distB="0" distL="0" distR="0" wp14:anchorId="40AE607B" wp14:editId="4044C3E1">
+            <wp:extent cx="5612130" cy="4535805"/>
             <wp:effectExtent l="0" t="0" r="7620" b="0"/>
-            <wp:docPr id="830096077" name="Imagen 1" descr="Texto&#10;&#10;El contenido generado por IA puede ser incorrecto."/>
+            <wp:docPr id="358419166" name="Imagen 1" descr="Texto&#10;&#10;El contenido generado por IA puede ser incorrecto."/>
             <wp:cNvGraphicFramePr>
               <a:graphicFrameLocks xmlns:a="http://schemas.openxmlformats.org/drawingml/2006/main" noChangeAspect="1"/>
             </wp:cNvGraphicFramePr>
@@ -1808,7 +1360,7 @@
               <a:graphicData uri="http://schemas.openxmlformats.org/drawingml/2006/picture">
                 <pic:pic xmlns:pic="http://schemas.openxmlformats.org/drawingml/2006/picture">
                   <pic:nvPicPr>
-                    <pic:cNvPr id="830096077" name="Imagen 1" descr="Texto&#10;&#10;El contenido generado por IA puede ser incorrecto."/>
+                    <pic:cNvPr id="358419166" name="Imagen 1" descr="Texto&#10;&#10;El contenido generado por IA puede ser incorrecto."/>
                     <pic:cNvPicPr/>
                   </pic:nvPicPr>
                   <pic:blipFill>
@@ -1820,7 +1372,7 @@
                   <pic:spPr>
                     <a:xfrm>
                       <a:off x="0" y="0"/>
-                      <a:ext cx="5612130" cy="2844165"/>
+                      <a:ext cx="5612130" cy="4535805"/>
                     </a:xfrm>
                     <a:prstGeom prst="rect">
                       <a:avLst/>
@@ -1835,142 +1387,26 @@
     </w:p>
     <w:p>
       <w:r>
+        <w:t xml:space="preserve">Definimos la función lexer para analizar el </w:t>
+      </w:r>
+      <w:r>
+        <w:t>código</w:t>
+      </w:r>
+      <w:r>
+        <w:t>:</w:t>
+      </w:r>
+    </w:p>
+    <w:p>
+      <w:pPr>
+        <w:jc w:val="center"/>
+      </w:pPr>
+      <w:r>
         <w:lastRenderedPageBreak/>
-        <w:t xml:space="preserve">Se usa </w:t>
-      </w:r>
-      <w:proofErr w:type="spellStart"/>
-      <w:r>
-        <w:t>Code</w:t>
-      </w:r>
-      <w:proofErr w:type="spellEnd"/>
-      <w:r>
-        <w:t xml:space="preserve">, como </w:t>
-      </w:r>
-      <w:proofErr w:type="spellStart"/>
-      <w:r>
-        <w:t>codigo</w:t>
-      </w:r>
-      <w:proofErr w:type="spellEnd"/>
-      <w:r>
-        <w:t xml:space="preserve"> de prueba, s</w:t>
-      </w:r>
-      <w:r>
-        <w:t xml:space="preserve">e verifican los resultados usando </w:t>
-      </w:r>
-      <w:proofErr w:type="spellStart"/>
-      <w:r>
-        <w:t>assert</w:t>
-      </w:r>
-      <w:proofErr w:type="spellEnd"/>
-      <w:r>
-        <w:t xml:space="preserve"> y s</w:t>
-      </w:r>
-      <w:r>
-        <w:t>i todas las afirmaciones se cumplen, la prueba pasa.</w:t>
-      </w:r>
-    </w:p>
-    <w:p>
-      <w:proofErr w:type="spellStart"/>
-      <w:r>
-        <w:t>def</w:t>
-      </w:r>
-      <w:proofErr w:type="spellEnd"/>
-      <w:r>
-        <w:t xml:space="preserve"> </w:t>
-      </w:r>
-      <w:proofErr w:type="spellStart"/>
-      <w:r>
-        <w:t>test_import_y_funcion</w:t>
-      </w:r>
-      <w:proofErr w:type="spellEnd"/>
-      <w:r>
-        <w:t>(</w:t>
-      </w:r>
-      <w:proofErr w:type="spellStart"/>
-      <w:r>
-        <w:t>self</w:t>
-      </w:r>
-      <w:proofErr w:type="spellEnd"/>
-      <w:r>
-        <w:t>):</w:t>
-      </w:r>
-      <w:r>
-        <w:t xml:space="preserve"> </w:t>
-      </w:r>
-      <w:r>
-        <w:t xml:space="preserve">Prueba la detección de </w:t>
-      </w:r>
-      <w:proofErr w:type="spellStart"/>
-      <w:r>
-        <w:t>import</w:t>
-      </w:r>
-      <w:proofErr w:type="spellEnd"/>
-      <w:r>
-        <w:t xml:space="preserve">, </w:t>
-      </w:r>
-      <w:proofErr w:type="spellStart"/>
-      <w:r>
-        <w:t>def</w:t>
-      </w:r>
-      <w:proofErr w:type="spellEnd"/>
-      <w:r>
-        <w:t xml:space="preserve"> y </w:t>
-      </w:r>
-      <w:proofErr w:type="spellStart"/>
-      <w:r>
-        <w:t>return</w:t>
-      </w:r>
-      <w:proofErr w:type="spellEnd"/>
-      <w:r>
-        <w:t xml:space="preserve"> en funciones.</w:t>
-      </w:r>
-      <w:r>
-        <w:t xml:space="preserve"> Ejecuta el </w:t>
-      </w:r>
-      <w:proofErr w:type="spellStart"/>
-      <w:r>
-        <w:t>l</w:t>
-      </w:r>
-      <w:r>
-        <w:t>exer</w:t>
-      </w:r>
-      <w:proofErr w:type="spellEnd"/>
-      <w:r>
-        <w:t xml:space="preserve"> con el </w:t>
-      </w:r>
-      <w:proofErr w:type="spellStart"/>
-      <w:r>
-        <w:t>Code</w:t>
-      </w:r>
-      <w:proofErr w:type="spellEnd"/>
-      <w:r>
-        <w:t xml:space="preserve"> y se verifica con </w:t>
-      </w:r>
-      <w:proofErr w:type="spellStart"/>
-      <w:r>
-        <w:t>assert</w:t>
-      </w:r>
-      <w:proofErr w:type="spellEnd"/>
-      <w:r>
-        <w:t xml:space="preserve">, </w:t>
-      </w:r>
-      <w:r>
-        <w:t>si todas las verificaciones pasa</w:t>
-      </w:r>
-      <w:r>
-        <w:t>n</w:t>
-      </w:r>
-      <w:r>
-        <w:t>, la prueba es exitosa.</w:t>
-      </w:r>
-    </w:p>
-    <w:p>
-      <w:r>
         <w:drawing>
-          <wp:inline distT="0" distB="0" distL="0" distR="0" wp14:anchorId="5366F8AF" wp14:editId="37AED4DD">
-            <wp:extent cx="5612130" cy="2581275"/>
-            <wp:effectExtent l="0" t="0" r="7620" b="9525"/>
-            <wp:docPr id="1665716418" name="Imagen 1" descr="Texto&#10;&#10;El contenido generado por IA puede ser incorrecto."/>
+          <wp:inline distT="0" distB="0" distL="0" distR="0" wp14:anchorId="60A06066" wp14:editId="0461D425">
+            <wp:extent cx="2356339" cy="2070345"/>
+            <wp:effectExtent l="0" t="0" r="6350" b="6350"/>
+            <wp:docPr id="351012492" name="Imagen 1" descr="Texto&#10;&#10;El contenido generado por IA puede ser incorrecto."/>
             <wp:cNvGraphicFramePr>
               <a:graphicFrameLocks xmlns:a="http://schemas.openxmlformats.org/drawingml/2006/main" noChangeAspect="1"/>
             </wp:cNvGraphicFramePr>
@@ -1978,7 +1414,7 @@
               <a:graphicData uri="http://schemas.openxmlformats.org/drawingml/2006/picture">
                 <pic:pic xmlns:pic="http://schemas.openxmlformats.org/drawingml/2006/picture">
                   <pic:nvPicPr>
-                    <pic:cNvPr id="1665716418" name="Imagen 1" descr="Texto&#10;&#10;El contenido generado por IA puede ser incorrecto."/>
+                    <pic:cNvPr id="351012492" name="Imagen 1" descr="Texto&#10;&#10;El contenido generado por IA puede ser incorrecto."/>
                     <pic:cNvPicPr/>
                   </pic:nvPicPr>
                   <pic:blipFill>
@@ -1990,7 +1426,7 @@
                   <pic:spPr>
                     <a:xfrm>
                       <a:off x="0" y="0"/>
-                      <a:ext cx="5612130" cy="2581275"/>
+                      <a:ext cx="2361123" cy="2074548"/>
                     </a:xfrm>
                     <a:prstGeom prst="rect">
                       <a:avLst/>
@@ -2005,95 +1441,34 @@
     </w:p>
     <w:p>
       <w:r>
-        <w:t xml:space="preserve">Nuestro </w:t>
-      </w:r>
-      <w:proofErr w:type="spellStart"/>
-      <w:r>
-        <w:t>codigo</w:t>
-      </w:r>
-      <w:proofErr w:type="spellEnd"/>
-      <w:r>
-        <w:t xml:space="preserve"> </w:t>
-      </w:r>
-      <w:proofErr w:type="spellStart"/>
-      <w:r>
-        <w:t>tambien</w:t>
-      </w:r>
-      <w:proofErr w:type="spellEnd"/>
-      <w:r>
-        <w:t xml:space="preserve"> cumple con el principio de responsabilidad simple</w:t>
-      </w:r>
-      <w:r>
-        <w:t xml:space="preserve">, lo que nos permite </w:t>
-      </w:r>
-      <w:r>
-        <w:t>identificar y corregir errores en clases con una única responsabilidad</w:t>
-      </w:r>
-      <w:r>
-        <w:t xml:space="preserve">, </w:t>
-      </w:r>
-      <w:proofErr w:type="spellStart"/>
-      <w:r>
-        <w:t>asi</w:t>
-      </w:r>
-      <w:proofErr w:type="spellEnd"/>
-      <w:r>
-        <w:t xml:space="preserve"> como reducir</w:t>
-      </w:r>
-      <w:r>
-        <w:t xml:space="preserve"> la probabilidad de errores en cascada, ya que un cambio en una clase no afecta a otras clases</w:t>
-      </w:r>
-    </w:p>
-    <w:p>
-      <w:pPr>
-        <w:pStyle w:val="Prrafodelista"/>
-        <w:numPr>
-          <w:ilvl w:val="0"/>
-          <w:numId w:val="2"/>
-        </w:numPr>
-        <w:rPr>
-          <w:b/>
-          <w:bCs/>
-        </w:rPr>
-      </w:pPr>
-      <w:r>
-        <w:rPr>
-          <w:b/>
-          <w:bCs/>
-        </w:rPr>
-        <w:t>Resultados.</w:t>
-      </w:r>
-    </w:p>
-    <w:p>
-      <w:r>
-        <w:t>Al ejecutar nuestro programa,</w:t>
-      </w:r>
-      <w:r>
-        <w:t xml:space="preserve"> </w:t>
-      </w:r>
-      <w:r>
-        <w:t xml:space="preserve">con </w:t>
-      </w:r>
-      <w:r>
-        <w:t>la</w:t>
-      </w:r>
-      <w:r>
-        <w:t xml:space="preserve"> e</w:t>
-      </w:r>
-      <w:r>
-        <w:t>n</w:t>
-      </w:r>
-      <w:r>
-        <w:t>trada:</w:t>
-      </w:r>
-    </w:p>
-    <w:p>
-      <w:r>
+        <w:t xml:space="preserve">Hacemos un diccionario </w:t>
+      </w:r>
+      <w:r>
+        <w:t>vacío</w:t>
+      </w:r>
+      <w:r>
+        <w:t>, donde iremos metiendo los t</w:t>
+      </w:r>
+      <w:r>
+        <w:t>o</w:t>
+      </w:r>
+      <w:r>
+        <w:t>kens</w:t>
+      </w:r>
+    </w:p>
+    <w:p>
+      <w:pPr>
+        <w:jc w:val="center"/>
+      </w:pPr>
+      <w:r>
+        <w:rPr>
+          <w:noProof/>
+        </w:rPr>
         <w:drawing>
-          <wp:inline distT="0" distB="0" distL="0" distR="0" wp14:anchorId="3E5C5418" wp14:editId="7B781042">
-            <wp:extent cx="5612130" cy="1898015"/>
-            <wp:effectExtent l="0" t="0" r="7620" b="6985"/>
-            <wp:docPr id="1167936350" name="Imagen 1" descr="Texto&#10;&#10;El contenido generado por IA puede ser incorrecto."/>
+          <wp:inline distT="0" distB="0" distL="0" distR="0" wp14:anchorId="65B2D8EC" wp14:editId="4B14C62E">
+            <wp:extent cx="3620601" cy="1773492"/>
+            <wp:effectExtent l="0" t="0" r="0" b="0"/>
+            <wp:docPr id="1098194007" name="Imagen 1" descr="Texto&#10;&#10;El contenido generado por IA puede ser incorrecto."/>
             <wp:cNvGraphicFramePr>
               <a:graphicFrameLocks xmlns:a="http://schemas.openxmlformats.org/drawingml/2006/main" noChangeAspect="1"/>
             </wp:cNvGraphicFramePr>
@@ -2101,7 +1476,7 @@
               <a:graphicData uri="http://schemas.openxmlformats.org/drawingml/2006/picture">
                 <pic:pic xmlns:pic="http://schemas.openxmlformats.org/drawingml/2006/picture">
                   <pic:nvPicPr>
-                    <pic:cNvPr id="1167936350" name="Imagen 1" descr="Texto&#10;&#10;El contenido generado por IA puede ser incorrecto."/>
+                    <pic:cNvPr id="1098194007" name="Imagen 1" descr="Texto&#10;&#10;El contenido generado por IA puede ser incorrecto."/>
                     <pic:cNvPicPr/>
                   </pic:nvPicPr>
                   <pic:blipFill>
@@ -2113,7 +1488,7 @@
                   <pic:spPr>
                     <a:xfrm>
                       <a:off x="0" y="0"/>
-                      <a:ext cx="5612130" cy="1898015"/>
+                      <a:ext cx="3628821" cy="1777518"/>
                     </a:xfrm>
                     <a:prstGeom prst="rect">
                       <a:avLst/>
@@ -2128,17 +1503,154 @@
     </w:p>
     <w:p>
       <w:r>
-        <w:t>La salida es:</w:t>
-      </w:r>
-    </w:p>
-    <w:p>
+        <w:t xml:space="preserve">Después </w:t>
+      </w:r>
+      <w:r>
+        <w:t>encontramos todos los tokens con ayuda de “re.finditer()”, ignoramos los espacios en blanco</w:t>
+      </w:r>
+      <w:r>
+        <w:t>,</w:t>
+      </w:r>
+      <w:r>
+        <w:t xml:space="preserve"> contamos el total de tokens </w:t>
+      </w:r>
+      <w:r>
+        <w:t>y los almacenamos en el diccionario</w:t>
+      </w:r>
+    </w:p>
+    <w:p>
+      <w:r>
+        <w:t>Básicamente l</w:t>
+      </w:r>
+      <w:r>
+        <w:t xml:space="preserve">o que hace la función lexer es ir contando cada token cuando lo va encontrando, </w:t>
+      </w:r>
+      <w:r>
+        <w:t>re.finditer() busca todas las coincidencias de la regex en el código fuente. Ignora espacios en blanco. Clasifica cada token según su tipo (</w:t>
+      </w:r>
+      <w:r>
+        <w:t>keywords</w:t>
+      </w:r>
+      <w:r>
+        <w:t xml:space="preserve">, </w:t>
+      </w:r>
+      <w:r>
+        <w:t>identifiers</w:t>
+      </w:r>
+      <w:r>
+        <w:t>, etc.).</w:t>
+      </w:r>
+    </w:p>
+    <w:p>
+      <w:r>
+        <w:t xml:space="preserve">Con </w:t>
+      </w:r>
+      <w:r>
+        <w:rPr>
+          <w:i/>
+          <w:iCs/>
+        </w:rPr>
+        <w:t>“</w:t>
+      </w:r>
+      <w:r>
+        <w:rPr>
+          <w:i/>
+          <w:iCs/>
+        </w:rPr>
+        <w:t>if value not in tokens[kind]</w:t>
+      </w:r>
+      <w:r>
+        <w:rPr>
+          <w:i/>
+          <w:iCs/>
+        </w:rPr>
+        <w:t xml:space="preserve">” </w:t>
+      </w:r>
+      <w:r>
+        <w:t xml:space="preserve">nos aseguramos </w:t>
+      </w:r>
+      <w:r>
+        <w:t>de que</w:t>
+      </w:r>
+      <w:r>
+        <w:t xml:space="preserve"> cada token no se</w:t>
+      </w:r>
+      <w:r>
+        <w:t xml:space="preserve"> agregue mas de una vez a la clasificación esto para que se vea más estético y menos amontonado.</w:t>
+      </w:r>
+    </w:p>
+    <w:p>
+      <w:r>
+        <w:t>Retornamos la lista de tokens y el conteo total de tokens</w:t>
+      </w:r>
+    </w:p>
+    <w:p>
+      <w:pPr>
+        <w:rPr>
+          <w:i/>
+          <w:iCs/>
+          <w:u w:val="single"/>
+        </w:rPr>
+      </w:pPr>
+      <w:r>
+        <w:rPr>
+          <w:i/>
+          <w:iCs/>
+          <w:u w:val="single"/>
+        </w:rPr>
+        <w:t xml:space="preserve">Buenas prácticas de ingeniería de software </w:t>
+      </w:r>
+    </w:p>
+    <w:p>
+      <w:r>
+        <w:t xml:space="preserve">Aplicamos testing a este programa usando </w:t>
+      </w:r>
+      <w:r>
+        <w:t xml:space="preserve">otro programa, “test_lexer”, </w:t>
+      </w:r>
+      <w:r>
+        <w:t xml:space="preserve">que </w:t>
+      </w:r>
+      <w:r>
+        <w:t>usa el módulo unittest, diseñado para verificar el correcto funcionamiento del analizador léxico (lexer) que escribi</w:t>
+      </w:r>
+      <w:r>
+        <w:t>mos</w:t>
+      </w:r>
+      <w:r>
+        <w:t xml:space="preserve"> antes.</w:t>
+      </w:r>
+    </w:p>
+    <w:p>
+      <w:r>
+        <w:t>class TestLexer(unittest.TestCase)</w:t>
+      </w:r>
+      <w:r>
+        <w:t>:</w:t>
+      </w:r>
+      <w:r>
+        <w:t xml:space="preserve"> </w:t>
+      </w:r>
+      <w:r>
+        <w:t>Hereda de unittest.TestCase, lo que significa que es una clase de pruebas unitarias. Contiene pruebas para verificar si lexer() clasifica correctamente los tokens</w:t>
+      </w:r>
+    </w:p>
+    <w:p>
+      <w:r>
+        <w:t xml:space="preserve">Definimos la carpeta donde estarán nuestras pruebas </w:t>
+      </w:r>
+    </w:p>
+    <w:p>
+      <w:pPr>
+        <w:jc w:val="center"/>
+      </w:pPr>
       <w:r>
         <w:lastRenderedPageBreak/>
         <w:drawing>
-          <wp:inline distT="0" distB="0" distL="0" distR="0" wp14:anchorId="775DACD4" wp14:editId="53EDF55D">
-            <wp:extent cx="3686689" cy="2029108"/>
-            <wp:effectExtent l="0" t="0" r="9525" b="9525"/>
-            <wp:docPr id="1438819419" name="Imagen 1" descr="Texto&#10;&#10;El contenido generado por IA puede ser incorrecto."/>
+          <wp:inline distT="0" distB="0" distL="0" distR="0" wp14:anchorId="138D9628" wp14:editId="4AAB3F1F">
+            <wp:extent cx="3601330" cy="485893"/>
+            <wp:effectExtent l="0" t="0" r="0" b="9525"/>
+            <wp:docPr id="1875962103" name="Imagen 1" descr="Texto&#10;&#10;El contenido generado por IA puede ser incorrecto."/>
             <wp:cNvGraphicFramePr>
               <a:graphicFrameLocks xmlns:a="http://schemas.openxmlformats.org/drawingml/2006/main" noChangeAspect="1"/>
             </wp:cNvGraphicFramePr>
@@ -2146,7 +1658,7 @@
               <a:graphicData uri="http://schemas.openxmlformats.org/drawingml/2006/picture">
                 <pic:pic xmlns:pic="http://schemas.openxmlformats.org/drawingml/2006/picture">
                   <pic:nvPicPr>
-                    <pic:cNvPr id="1438819419" name="Imagen 1" descr="Texto&#10;&#10;El contenido generado por IA puede ser incorrecto."/>
+                    <pic:cNvPr id="1875962103" name="Imagen 1" descr="Texto&#10;&#10;El contenido generado por IA puede ser incorrecto."/>
                     <pic:cNvPicPr/>
                   </pic:nvPicPr>
                   <pic:blipFill>
@@ -2158,7 +1670,7 @@
                   <pic:spPr>
                     <a:xfrm>
                       <a:off x="0" y="0"/>
-                      <a:ext cx="3686689" cy="2029108"/>
+                      <a:ext cx="3631481" cy="489961"/>
                     </a:xfrm>
                     <a:prstGeom prst="rect">
                       <a:avLst/>
@@ -2173,15 +1685,118 @@
     </w:p>
     <w:p>
       <w:r>
-        <w:t xml:space="preserve">Lo </w:t>
-      </w:r>
-      <w:proofErr w:type="gramStart"/>
-      <w:r>
-        <w:t>que  era</w:t>
-      </w:r>
-      <w:proofErr w:type="gramEnd"/>
-      <w:r>
-        <w:t xml:space="preserve"> la salida esperada</w:t>
+        <w:t>Filtramos solo los archivos que sea</w:t>
+      </w:r>
+      <w:r>
+        <w:t>n</w:t>
+      </w:r>
+      <w:r>
+        <w:t xml:space="preserve"> tipo </w:t>
+      </w:r>
+      <w:r>
+        <w:t xml:space="preserve">Python, construimos la ruta completa de cada uno, abrimos el archivo </w:t>
+      </w:r>
+      <w:r>
+        <w:t>en modo lectura y asignamos a code el contenido del archivo</w:t>
+      </w:r>
+    </w:p>
+    <w:p>
+      <w:r>
+        <w:t xml:space="preserve">Llamamos a lexer para analizar el </w:t>
+      </w:r>
+      <w:r>
+        <w:t>código</w:t>
+      </w:r>
+      <w:r>
+        <w:t xml:space="preserve"> y obtener los tokens </w:t>
+      </w:r>
+      <w:r>
+        <w:t>totales y clasificados</w:t>
+      </w:r>
+      <w:r>
+        <w:t xml:space="preserve">. Después verificamos que el archivo </w:t>
+      </w:r>
+      <w:r>
+        <w:t>contenga,</w:t>
+      </w:r>
+      <w:r>
+        <w:t xml:space="preserve"> aunque sea 1 token</w:t>
+      </w:r>
+      <w:r>
+        <w:t>, si esto no se cumple la prueba falla</w:t>
+      </w:r>
+      <w:r>
+        <w:t>.</w:t>
+      </w:r>
+    </w:p>
+    <w:p>
+      <w:r>
+        <w:t xml:space="preserve">Después verificamos que todos los tokens detectados sean cadenas, si hay alguno </w:t>
+      </w:r>
+      <w:r>
+        <w:t>vacío</w:t>
+      </w:r>
+      <w:r>
+        <w:t xml:space="preserve"> o mal procesado la prueba falla</w:t>
+      </w:r>
+    </w:p>
+    <w:p>
+      <w:pPr>
+        <w:jc w:val="center"/>
+      </w:pPr>
+      <w:r>
+        <w:drawing>
+          <wp:inline distT="0" distB="0" distL="0" distR="0" wp14:anchorId="479C1B76" wp14:editId="5C1FBBDE">
+            <wp:extent cx="5612130" cy="3172460"/>
+            <wp:effectExtent l="0" t="0" r="7620" b="8890"/>
+            <wp:docPr id="1386195611" name="Imagen 1" descr="Texto&#10;&#10;El contenido generado por IA puede ser incorrecto."/>
+            <wp:cNvGraphicFramePr>
+              <a:graphicFrameLocks xmlns:a="http://schemas.openxmlformats.org/drawingml/2006/main" noChangeAspect="1"/>
+            </wp:cNvGraphicFramePr>
+            <a:graphic xmlns:a="http://schemas.openxmlformats.org/drawingml/2006/main">
+              <a:graphicData uri="http://schemas.openxmlformats.org/drawingml/2006/picture">
+                <pic:pic xmlns:pic="http://schemas.openxmlformats.org/drawingml/2006/picture">
+                  <pic:nvPicPr>
+                    <pic:cNvPr id="1386195611" name="Imagen 1" descr="Texto&#10;&#10;El contenido generado por IA puede ser incorrecto."/>
+                    <pic:cNvPicPr/>
+                  </pic:nvPicPr>
+                  <pic:blipFill>
+                    <a:blip r:embed="rId18"/>
+                    <a:stretch>
+                      <a:fillRect/>
+                    </a:stretch>
+                  </pic:blipFill>
+                  <pic:spPr>
+                    <a:xfrm>
+                      <a:off x="0" y="0"/>
+                      <a:ext cx="5612130" cy="3172460"/>
+                    </a:xfrm>
+                    <a:prstGeom prst="rect">
+                      <a:avLst/>
+                    </a:prstGeom>
+                  </pic:spPr>
+                </pic:pic>
+              </a:graphicData>
+            </a:graphic>
+          </wp:inline>
+        </w:drawing>
+      </w:r>
+    </w:p>
+    <w:p>
+      <w:r>
+        <w:t xml:space="preserve">Nuestro </w:t>
+      </w:r>
+      <w:r>
+        <w:t>código</w:t>
+      </w:r>
+      <w:r>
+        <w:t xml:space="preserve"> </w:t>
+      </w:r>
+      <w:r>
+        <w:t>también</w:t>
+      </w:r>
+      <w:r>
+        <w:t xml:space="preserve"> cumple con el principio de responsabilidad simple, lo que nos permite identificar y corregir errores en clases con una única responsabilidad, asi como reducir la probabilidad de errores en cascada, ya que un cambio en una clase no afecta a otras clases</w:t>
       </w:r>
     </w:p>
     <w:p>
@@ -2201,94 +1816,280 @@
           <w:b/>
           <w:bCs/>
         </w:rPr>
-        <w:t>Conclusiones</w:t>
-      </w:r>
-    </w:p>
-    <w:p>
-      <w:r>
-        <w:t>A lo largo de la implementación de</w:t>
-      </w:r>
-      <w:r>
-        <w:t xml:space="preserve">l analizador léxico, aprendimos varios puntos importantes sobre el funcionamiento de esta fase en la </w:t>
-      </w:r>
-      <w:r>
-        <w:t xml:space="preserve">compilación, como </w:t>
-      </w:r>
-      <w:proofErr w:type="gramStart"/>
-      <w:r>
-        <w:t>identificar  y</w:t>
-      </w:r>
-      <w:proofErr w:type="gramEnd"/>
-      <w:r>
-        <w:t xml:space="preserve"> clasificar partes del código en tokens, también definimos expresiones regulares</w:t>
-      </w:r>
-      <w:r>
-        <w:t>. Aplicamos SRP, e</w:t>
-      </w:r>
-      <w:r>
-        <w:t xml:space="preserve">l código inicial mezclaba muchas responsabilidades en la función </w:t>
-      </w:r>
-      <w:proofErr w:type="spellStart"/>
-      <w:proofErr w:type="gramStart"/>
-      <w:r>
-        <w:t>lexer</w:t>
-      </w:r>
-      <w:proofErr w:type="spellEnd"/>
-      <w:r>
-        <w:t>(</w:t>
-      </w:r>
-      <w:proofErr w:type="gramEnd"/>
-      <w:r>
-        <w:t>).</w:t>
+        <w:t>Resultados.</w:t>
+      </w:r>
+    </w:p>
+    <w:p>
+      <w:pPr>
+        <w:rPr>
+          <w:noProof/>
+        </w:rPr>
+      </w:pPr>
+      <w:r>
+        <w:rPr>
+          <w:noProof/>
+        </w:rPr>
+        <w:t>Nuestro programa se puede ejecutar de  la siguiente manera:</w:t>
+      </w:r>
+    </w:p>
+    <w:p>
+      <w:pPr>
+        <w:rPr>
+          <w:b/>
+          <w:bCs/>
+        </w:rPr>
+      </w:pPr>
+      <w:r>
+        <w:rPr>
+          <w:noProof/>
+        </w:rPr>
+        <w:drawing>
+          <wp:inline distT="0" distB="0" distL="0" distR="0" wp14:anchorId="25B9ABB0" wp14:editId="0452686C">
+            <wp:extent cx="4023360" cy="260252"/>
+            <wp:effectExtent l="0" t="0" r="0" b="6985"/>
+            <wp:docPr id="2140324644" name="Imagen 2"/>
+            <wp:cNvGraphicFramePr>
+              <a:graphicFrameLocks xmlns:a="http://schemas.openxmlformats.org/drawingml/2006/main" noChangeAspect="1"/>
+            </wp:cNvGraphicFramePr>
+            <a:graphic xmlns:a="http://schemas.openxmlformats.org/drawingml/2006/main">
+              <a:graphicData uri="http://schemas.openxmlformats.org/drawingml/2006/picture">
+                <pic:pic xmlns:pic="http://schemas.openxmlformats.org/drawingml/2006/picture">
+                  <pic:nvPicPr>
+                    <pic:cNvPr id="0" name="Picture 3"/>
+                    <pic:cNvPicPr>
+                      <a:picLocks noChangeAspect="1" noChangeArrowheads="1"/>
+                    </pic:cNvPicPr>
+                  </pic:nvPicPr>
+                  <pic:blipFill rotWithShape="1">
+                    <a:blip r:embed="rId19">
+                      <a:extLst>
+                        <a:ext uri="{28A0092B-C50C-407E-A947-70E740481C1C}">
+                          <a14:useLocalDpi xmlns:a14="http://schemas.microsoft.com/office/drawing/2010/main" val="0"/>
+                        </a:ext>
+                      </a:extLst>
+                    </a:blip>
+                    <a:srcRect l="22686" r="5623" b="6640"/>
+                    <a:stretch/>
+                  </pic:blipFill>
+                  <pic:spPr bwMode="auto">
+                    <a:xfrm>
+                      <a:off x="0" y="0"/>
+                      <a:ext cx="4023405" cy="260255"/>
+                    </a:xfrm>
+                    <a:prstGeom prst="rect">
+                      <a:avLst/>
+                    </a:prstGeom>
+                    <a:noFill/>
+                    <a:ln>
+                      <a:noFill/>
+                    </a:ln>
+                    <a:extLst>
+                      <a:ext uri="{53640926-AAD7-44D8-BBD7-CCE9431645EC}">
+                        <a14:shadowObscured xmlns:a14="http://schemas.microsoft.com/office/drawing/2010/main"/>
+                      </a:ext>
+                    </a:extLst>
+                  </pic:spPr>
+                </pic:pic>
+              </a:graphicData>
+            </a:graphic>
+          </wp:inline>
+        </w:drawing>
+      </w:r>
+    </w:p>
+    <w:p>
+      <w:pPr>
+        <w:rPr>
+          <w:i/>
+          <w:iCs/>
+        </w:rPr>
+      </w:pPr>
+      <w:r>
+        <w:t xml:space="preserve">Un ejemplo es: </w:t>
+      </w:r>
+      <w:r>
+        <w:rPr>
+          <w:i/>
+          <w:iCs/>
+        </w:rPr>
+        <w:t>“</w:t>
+      </w:r>
+      <w:r>
+        <w:rPr>
+          <w:i/>
+          <w:iCs/>
+        </w:rPr>
+        <w:t>python Lexer_Analyzer.py Sumador.py</w:t>
+      </w:r>
+      <w:r>
+        <w:rPr>
+          <w:i/>
+          <w:iCs/>
+        </w:rPr>
+        <w:t>”</w:t>
+      </w:r>
+    </w:p>
+    <w:p>
+      <w:r>
+        <w:t>Pasando como argumento</w:t>
       </w:r>
       <w:r>
         <w:t xml:space="preserve"> </w:t>
       </w:r>
       <w:r>
-        <w:t>Lo mejoramos separando la definición de reglas, la generación de expresiones y el análisis de tokens.</w:t>
-      </w:r>
-      <w:r>
-        <w:t xml:space="preserve"> Usamos </w:t>
-      </w:r>
-      <w:proofErr w:type="spellStart"/>
-      <w:r>
-        <w:t>unittests</w:t>
-      </w:r>
-      <w:proofErr w:type="spellEnd"/>
-      <w:r>
-        <w:t xml:space="preserve"> para probar nuestro </w:t>
-      </w:r>
-      <w:proofErr w:type="spellStart"/>
-      <w:r>
-        <w:t>codigo</w:t>
-      </w:r>
-      <w:proofErr w:type="spellEnd"/>
-      <w:r>
-        <w:t xml:space="preserve"> y asegurarnos de que clasificaba los tokens de manera correcta</w:t>
-      </w:r>
-      <w:r>
-        <w:t>.</w:t>
-      </w:r>
-    </w:p>
-    <w:p>
-      <w:r>
-        <w:t xml:space="preserve">En </w:t>
-      </w:r>
-      <w:proofErr w:type="gramStart"/>
-      <w:r>
-        <w:t>conclusión</w:t>
-      </w:r>
-      <w:proofErr w:type="gramEnd"/>
-      <w:r>
-        <w:t xml:space="preserve"> estamos listos para pasar al </w:t>
-      </w:r>
-      <w:proofErr w:type="spellStart"/>
-      <w:r>
-        <w:t>parser</w:t>
-      </w:r>
-      <w:proofErr w:type="spellEnd"/>
-      <w:r>
-        <w:t>.</w:t>
+        <w:t>el archivo que queremos analizar</w:t>
+      </w:r>
+    </w:p>
+    <w:p>
+      <w:r>
+        <w:t>Tengamos en cuenta el siguiente código:</w:t>
+      </w:r>
+    </w:p>
+    <w:p>
+      <w:r>
+        <w:lastRenderedPageBreak/>
+        <w:drawing>
+          <wp:inline distT="0" distB="0" distL="0" distR="0" wp14:anchorId="0B159E61" wp14:editId="171D79ED">
+            <wp:extent cx="5612130" cy="2600960"/>
+            <wp:effectExtent l="0" t="0" r="7620" b="8890"/>
+            <wp:docPr id="949533817" name="Imagen 1" descr="Pantalla de computadora con letras&#10;&#10;El contenido generado por IA puede ser incorrecto."/>
+            <wp:cNvGraphicFramePr>
+              <a:graphicFrameLocks xmlns:a="http://schemas.openxmlformats.org/drawingml/2006/main" noChangeAspect="1"/>
+            </wp:cNvGraphicFramePr>
+            <a:graphic xmlns:a="http://schemas.openxmlformats.org/drawingml/2006/main">
+              <a:graphicData uri="http://schemas.openxmlformats.org/drawingml/2006/picture">
+                <pic:pic xmlns:pic="http://schemas.openxmlformats.org/drawingml/2006/picture">
+                  <pic:nvPicPr>
+                    <pic:cNvPr id="949533817" name="Imagen 1" descr="Pantalla de computadora con letras&#10;&#10;El contenido generado por IA puede ser incorrecto."/>
+                    <pic:cNvPicPr/>
+                  </pic:nvPicPr>
+                  <pic:blipFill>
+                    <a:blip r:embed="rId20"/>
+                    <a:stretch>
+                      <a:fillRect/>
+                    </a:stretch>
+                  </pic:blipFill>
+                  <pic:spPr>
+                    <a:xfrm>
+                      <a:off x="0" y="0"/>
+                      <a:ext cx="5612130" cy="2600960"/>
+                    </a:xfrm>
+                    <a:prstGeom prst="rect">
+                      <a:avLst/>
+                    </a:prstGeom>
+                  </pic:spPr>
+                </pic:pic>
+              </a:graphicData>
+            </a:graphic>
+          </wp:inline>
+        </w:drawing>
+      </w:r>
+    </w:p>
+    <w:p>
+      <w:r>
+        <w:t>Este se encuentra dentro de la carpeta de pruebas</w:t>
+      </w:r>
+    </w:p>
+    <w:p>
+      <w:r>
+        <w:drawing>
+          <wp:inline distT="0" distB="0" distL="0" distR="0" wp14:anchorId="5A1E6F8B" wp14:editId="2CBD2B6B">
+            <wp:extent cx="5612130" cy="1483995"/>
+            <wp:effectExtent l="0" t="0" r="7620" b="1905"/>
+            <wp:docPr id="875920027" name="Imagen 1" descr="Texto&#10;&#10;El contenido generado por IA puede ser incorrecto."/>
+            <wp:cNvGraphicFramePr>
+              <a:graphicFrameLocks xmlns:a="http://schemas.openxmlformats.org/drawingml/2006/main" noChangeAspect="1"/>
+            </wp:cNvGraphicFramePr>
+            <a:graphic xmlns:a="http://schemas.openxmlformats.org/drawingml/2006/main">
+              <a:graphicData uri="http://schemas.openxmlformats.org/drawingml/2006/picture">
+                <pic:pic xmlns:pic="http://schemas.openxmlformats.org/drawingml/2006/picture">
+                  <pic:nvPicPr>
+                    <pic:cNvPr id="875920027" name="Imagen 1" descr="Texto&#10;&#10;El contenido generado por IA puede ser incorrecto."/>
+                    <pic:cNvPicPr/>
+                  </pic:nvPicPr>
+                  <pic:blipFill>
+                    <a:blip r:embed="rId21"/>
+                    <a:stretch>
+                      <a:fillRect/>
+                    </a:stretch>
+                  </pic:blipFill>
+                  <pic:spPr>
+                    <a:xfrm>
+                      <a:off x="0" y="0"/>
+                      <a:ext cx="5612130" cy="1483995"/>
+                    </a:xfrm>
+                    <a:prstGeom prst="rect">
+                      <a:avLst/>
+                    </a:prstGeom>
+                  </pic:spPr>
+                </pic:pic>
+              </a:graphicData>
+            </a:graphic>
+          </wp:inline>
+        </w:drawing>
+      </w:r>
+    </w:p>
+    <w:p>
+      <w:r>
+        <w:t>Por tanto, el programa se ejecuta de la siguiente forma:</w:t>
+      </w:r>
+    </w:p>
+    <w:p>
+      <w:r>
+        <w:drawing>
+          <wp:inline distT="0" distB="0" distL="0" distR="0" wp14:anchorId="09DFC847" wp14:editId="4BB05C84">
+            <wp:extent cx="5612130" cy="920115"/>
+            <wp:effectExtent l="0" t="0" r="7620" b="0"/>
+            <wp:docPr id="690060950" name="Imagen 1" descr="Texto&#10;&#10;El contenido generado por IA puede ser incorrecto."/>
+            <wp:cNvGraphicFramePr>
+              <a:graphicFrameLocks xmlns:a="http://schemas.openxmlformats.org/drawingml/2006/main" noChangeAspect="1"/>
+            </wp:cNvGraphicFramePr>
+            <a:graphic xmlns:a="http://schemas.openxmlformats.org/drawingml/2006/main">
+              <a:graphicData uri="http://schemas.openxmlformats.org/drawingml/2006/picture">
+                <pic:pic xmlns:pic="http://schemas.openxmlformats.org/drawingml/2006/picture">
+                  <pic:nvPicPr>
+                    <pic:cNvPr id="690060950" name="Imagen 1" descr="Texto&#10;&#10;El contenido generado por IA puede ser incorrecto."/>
+                    <pic:cNvPicPr/>
+                  </pic:nvPicPr>
+                  <pic:blipFill>
+                    <a:blip r:embed="rId22"/>
+                    <a:stretch>
+                      <a:fillRect/>
+                    </a:stretch>
+                  </pic:blipFill>
+                  <pic:spPr>
+                    <a:xfrm>
+                      <a:off x="0" y="0"/>
+                      <a:ext cx="5612130" cy="920115"/>
+                    </a:xfrm>
+                    <a:prstGeom prst="rect">
+                      <a:avLst/>
+                    </a:prstGeom>
+                  </pic:spPr>
+                </pic:pic>
+              </a:graphicData>
+            </a:graphic>
+          </wp:inline>
+        </w:drawing>
+      </w:r>
+    </w:p>
+    <w:p>
+      <w:r>
+        <w:t xml:space="preserve">El programa </w:t>
+      </w:r>
+      <w:r>
+        <w:t>inmediatamente</w:t>
+      </w:r>
+      <w:r>
+        <w:t xml:space="preserve"> </w:t>
+      </w:r>
+      <w:r>
+        <w:t xml:space="preserve">clasificará y </w:t>
+      </w:r>
+      <w:r>
+        <w:t>contará</w:t>
+      </w:r>
+      <w:r>
+        <w:t xml:space="preserve"> los tokens del archivo .py</w:t>
       </w:r>
     </w:p>
     <w:p>
@@ -2308,6 +2109,63 @@
           <w:b/>
           <w:bCs/>
         </w:rPr>
+        <w:t>Conclusiones</w:t>
+      </w:r>
+    </w:p>
+    <w:p>
+      <w:r>
+        <w:t>A lo largo de la implementación de</w:t>
+      </w:r>
+      <w:r>
+        <w:t xml:space="preserve">l analizador léxico, aprendimos varios puntos importantes sobre el funcionamiento de esta fase en la </w:t>
+      </w:r>
+      <w:r>
+        <w:t>compilación, como identificar  y clasificar partes del código en tokens, también definimos expresiones regulares</w:t>
+      </w:r>
+      <w:r>
+        <w:t>. Aplicamos SRP, e</w:t>
+      </w:r>
+      <w:r>
+        <w:t>l código inicial mezclaba muchas responsabilidades en la función lexer().</w:t>
+      </w:r>
+      <w:r>
+        <w:t xml:space="preserve"> </w:t>
+      </w:r>
+      <w:r>
+        <w:t>Lo mejoramos separando la definición de reglas, la generación de expresiones y el análisis de tokens.</w:t>
+      </w:r>
+      <w:r>
+        <w:t xml:space="preserve"> Usamos unittests para probar nuestro codigo y asegurarnos de que clasificaba los tokens de manera correcta</w:t>
+      </w:r>
+      <w:r>
+        <w:t>.</w:t>
+      </w:r>
+    </w:p>
+    <w:p>
+      <w:r>
+        <w:t>En conclusión estamos listos para pasar al parser</w:t>
+      </w:r>
+      <w:r>
+        <w:t>.</w:t>
+      </w:r>
+    </w:p>
+    <w:p>
+      <w:pPr>
+        <w:pStyle w:val="Prrafodelista"/>
+        <w:numPr>
+          <w:ilvl w:val="0"/>
+          <w:numId w:val="2"/>
+        </w:numPr>
+        <w:rPr>
+          <w:b/>
+          <w:bCs/>
+        </w:rPr>
+      </w:pPr>
+      <w:r>
+        <w:rPr>
+          <w:b/>
+          <w:bCs/>
+        </w:rPr>
         <w:t>Referencias</w:t>
       </w:r>
     </w:p>
@@ -2328,23 +2186,8 @@
           <w:i/>
           <w:iCs/>
         </w:rPr>
-        <w:t xml:space="preserve">A. V. Aho, R. </w:t>
-      </w:r>
-      <w:proofErr w:type="spellStart"/>
-      <w:r>
-        <w:rPr>
-          <w:i/>
-          <w:iCs/>
-        </w:rPr>
-        <w:t>Sethi</w:t>
-      </w:r>
-      <w:proofErr w:type="spellEnd"/>
-      <w:r>
-        <w:rPr>
-          <w:i/>
-          <w:iCs/>
-        </w:rPr>
-        <w:t xml:space="preserve">, y J. D. Ullman, Compiladores: principios, técnicas y herramientas. Pearson Educación, 1990. </w:t>
+        <w:lastRenderedPageBreak/>
+        <w:t xml:space="preserve">A. V. Aho, R. Sethi, y J. D. Ullman, Compiladores: principios, técnicas y herramientas. Pearson Educación, 1990. </w:t>
       </w:r>
     </w:p>
     <w:p>
@@ -2384,71 +2227,7 @@
           <w:i/>
           <w:iCs/>
         </w:rPr>
-        <w:t xml:space="preserve">A. V. Aho, M. S. Lam, y J. D. Ullman, </w:t>
-      </w:r>
-      <w:proofErr w:type="spellStart"/>
-      <w:r>
-        <w:rPr>
-          <w:i/>
-          <w:iCs/>
-        </w:rPr>
-        <w:t>Compilers</w:t>
-      </w:r>
-      <w:proofErr w:type="spellEnd"/>
-      <w:r>
-        <w:rPr>
-          <w:i/>
-          <w:iCs/>
-        </w:rPr>
-        <w:t xml:space="preserve">: </w:t>
-      </w:r>
-      <w:proofErr w:type="spellStart"/>
-      <w:r>
-        <w:rPr>
-          <w:i/>
-          <w:iCs/>
-        </w:rPr>
-        <w:t>Principles</w:t>
-      </w:r>
-      <w:proofErr w:type="spellEnd"/>
-      <w:r>
-        <w:rPr>
-          <w:i/>
-          <w:iCs/>
-        </w:rPr>
-        <w:t xml:space="preserve">, </w:t>
-      </w:r>
-      <w:proofErr w:type="spellStart"/>
-      <w:r>
-        <w:rPr>
-          <w:i/>
-          <w:iCs/>
-        </w:rPr>
-        <w:t>Techniques</w:t>
-      </w:r>
-      <w:proofErr w:type="spellEnd"/>
-      <w:r>
-        <w:rPr>
-          <w:i/>
-          <w:iCs/>
-        </w:rPr>
-        <w:t xml:space="preserve"> &amp; Tools. Pearson </w:t>
-      </w:r>
-      <w:proofErr w:type="spellStart"/>
-      <w:r>
-        <w:rPr>
-          <w:i/>
-          <w:iCs/>
-        </w:rPr>
-        <w:t>Education</w:t>
-      </w:r>
-      <w:proofErr w:type="spellEnd"/>
-      <w:r>
-        <w:rPr>
-          <w:i/>
-          <w:iCs/>
-        </w:rPr>
-        <w:t>, 2007.</w:t>
+        <w:t>A. V. Aho, M. S. Lam, y J. D. Ullman, Compilers: Principles, Techniques &amp; Tools. Pearson Education, 2007.</w:t>
       </w:r>
     </w:p>
     <w:p>

</xml_diff>